<commit_message>
template: add age to state also
</commit_message>
<xml_diff>
--- a/bjk.docx
+++ b/bjk.docx
@@ -764,6 +764,42 @@
             <w:color w:val="000000"/>
             <w:sz w:val="22"/>
           </w:rPr>
+          <w:alias w:val="kor"/>
+          <w:tag w:val="kor"/>
+          <w:id w:val="998697006"/>
+          <w:placeholder>
+            <w:docPart w:val="C2C62CD8AC0F40939ED18ECA285B5946"/>
+          </w:placeholder>
+          <w15:appearance w15:val="tags"/>
+        </w:sdtPr>
+        <w:sdtContent>
+          <w:r>
+            <w:rPr>
+              <w:rFonts w:cs="Times New Roman"/>
+              <w:color w:val="000000"/>
+              <w:sz w:val="22"/>
+            </w:rPr>
+            <w:t xml:space="preserve"> </w:t>
+          </w:r>
+        </w:sdtContent>
+      </w:sdt>
+      <w:bookmarkStart w:id="0" w:name="_GoBack"/>
+      <w:bookmarkEnd w:id="0"/>
+      <w:r>
+        <w:rPr>
+          <w:rFonts w:cs="Times New Roman"/>
+          <w:color w:val="000000"/>
+          <w:sz w:val="22"/>
+        </w:rPr>
+        <w:t xml:space="preserve"> </w:t>
+      </w:r>
+      <w:sdt>
+        <w:sdtPr>
+          <w:rPr>
+            <w:rFonts w:cs="Times New Roman"/>
+            <w:color w:val="000000"/>
+            <w:sz w:val="22"/>
+          </w:rPr>
           <w:alias w:val="nem_1"/>
           <w:tag w:val="nem_1"/>
           <w:id w:val="-1621446800"/>
@@ -3796,8 +3832,6 @@
           <w:sz w:val="22"/>
         </w:rPr>
       </w:pPr>
-      <w:bookmarkStart w:id="0" w:name="_GoBack"/>
-      <w:bookmarkEnd w:id="0"/>
     </w:p>
     <w:p>
       <w:pPr>
@@ -4736,6 +4770,35 @@
         </w:p>
       </w:docPartBody>
     </w:docPart>
+    <w:docPart>
+      <w:docPartPr>
+        <w:name w:val="C2C62CD8AC0F40939ED18ECA285B5946"/>
+        <w:category>
+          <w:name w:val="Általános"/>
+          <w:gallery w:val="placeholder"/>
+        </w:category>
+        <w:types>
+          <w:type w:val="bbPlcHdr"/>
+        </w:types>
+        <w:behaviors>
+          <w:behavior w:val="content"/>
+        </w:behaviors>
+        <w:guid w:val="{8F138A0E-66D1-448F-9295-1CF221205176}"/>
+      </w:docPartPr>
+      <w:docPartBody>
+        <w:p>
+          <w:pPr>
+            <w:pStyle w:val="C2C62CD8AC0F40939ED18ECA285B5946"/>
+          </w:pPr>
+          <w:r>
+            <w:rPr>
+              <w:rStyle w:val="Helyrzszveg"/>
+            </w:rPr>
+            <w:t>Szöveg beírásához kattintson vagy koppintson ide.</w:t>
+          </w:r>
+        </w:p>
+      </w:docPartBody>
+    </w:docPart>
   </w:docParts>
 </w:glossaryDocument>
 </file>
@@ -4822,6 +4885,7 @@
     <w:rsid w:val="007B2E96"/>
     <w:rsid w:val="00855781"/>
     <w:rsid w:val="009326D5"/>
+    <w:rsid w:val="0094165B"/>
     <w:rsid w:val="009B227F"/>
     <w:rsid w:val="009E35A9"/>
     <w:rsid w:val="00A30B6B"/>
@@ -4832,7 +4896,6 @@
     <w:rsid w:val="00CA0283"/>
     <w:rsid w:val="00D910DC"/>
     <w:rsid w:val="00EE6B3E"/>
-    <w:rsid w:val="00EF62F7"/>
     <w:rsid w:val="00F126CD"/>
     <w:rsid w:val="00F37313"/>
   </w:rsids>
@@ -5380,6 +5443,13 @@
       <w:lang w:val="hu-HU" w:eastAsia="hu-HU"/>
     </w:rPr>
   </w:style>
+  <w:style w:type="paragraph" w:customStyle="1" w:styleId="C2C62CD8AC0F40939ED18ECA285B5946">
+    <w:name w:val="C2C62CD8AC0F40939ED18ECA285B5946"/>
+    <w:rsid w:val="003336D2"/>
+    <w:rPr>
+      <w:lang w:val="hu-HU" w:eastAsia="hu-HU"/>
+    </w:rPr>
+  </w:style>
 </w:styles>
 </file>
 

</xml_diff>

<commit_message>
use same content control in template
</commit_message>
<xml_diff>
--- a/bjk.docx
+++ b/bjk.docx
@@ -799,8 +799,8 @@
             <w:color w:val="000000"/>
             <w:sz w:val="22"/>
           </w:rPr>
-          <w:alias w:val="nem_1"/>
-          <w:tag w:val="nem_1"/>
+          <w:alias w:val="nem"/>
+          <w:tag w:val="nem"/>
           <w:id w:val="-1621446800"/>
           <w:placeholder>
             <w:docPart w:val="DefaultPlaceholder_-1854013440"/>
@@ -2076,16 +2076,14 @@
         </w:sdtPr>
         <w:sdtEndPr/>
         <w:sdtContent>
-          <w:bookmarkStart w:id="0" w:name="_GoBack"/>
-          <w:r>
-            <w:rPr>
-              <w:rFonts w:cs="Times New Roman"/>
-              <w:color w:val="000000"/>
-              <w:sz w:val="22"/>
-            </w:rPr>
-            <w:t xml:space="preserve"> </w:t>
-          </w:r>
-          <w:bookmarkEnd w:id="0"/>
+          <w:r>
+            <w:rPr>
+              <w:rFonts w:cs="Times New Roman"/>
+              <w:color w:val="000000"/>
+              <w:sz w:val="22"/>
+            </w:rPr>
+            <w:t xml:space="preserve"> </w:t>
+          </w:r>
         </w:sdtContent>
       </w:sdt>
       <w:r>
@@ -4060,8 +4058,8 @@
             <w:color w:val="000000"/>
             <w:sz w:val="22"/>
           </w:rPr>
-          <w:alias w:val="nem_2"/>
-          <w:tag w:val="nem_2"/>
+          <w:alias w:val="nem"/>
+          <w:tag w:val="nem"/>
           <w:id w:val="-523785578"/>
           <w:placeholder>
             <w:docPart w:val="DefaultPlaceholder_-1854013440"/>
@@ -4163,6 +4161,8 @@
             <w:t xml:space="preserve"> </w:t>
           </w:r>
         </w:p>
+        <w:bookmarkStart w:id="0" w:name="_GoBack" w:displacedByCustomXml="next"/>
+        <w:bookmarkEnd w:id="0" w:displacedByCustomXml="next"/>
       </w:sdtContent>
     </w:sdt>
     <w:p>
@@ -5218,6 +5218,7 @@
     <w:rsid w:val="007B2E96"/>
     <w:rsid w:val="00855781"/>
     <w:rsid w:val="009326D5"/>
+    <w:rsid w:val="00961048"/>
     <w:rsid w:val="009B227F"/>
     <w:rsid w:val="009E35A9"/>
     <w:rsid w:val="00A30B6B"/>

</xml_diff>

<commit_message>
remove ep from has
</commit_message>
<xml_diff>
--- a/bjk.docx
+++ b/bjk.docx
@@ -1,6 +1,6 @@
 
 <file path=word/document.xml><?xml version="1.0" encoding="utf-8"?>
-<w:document xmlns:wpc="http://schemas.microsoft.com/office/word/2010/wordprocessingCanvas" xmlns:cx="http://schemas.microsoft.com/office/drawing/2014/chartex" xmlns:cx1="http://schemas.microsoft.com/office/drawing/2015/9/8/chartex" xmlns:cx2="http://schemas.microsoft.com/office/drawing/2015/10/21/chartex" xmlns:cx3="http://schemas.microsoft.com/office/drawing/2016/5/9/chartex" xmlns:cx4="http://schemas.microsoft.com/office/drawing/2016/5/10/chartex" xmlns:cx5="http://schemas.microsoft.com/office/drawing/2016/5/11/chartex" xmlns:cx6="http://schemas.microsoft.com/office/drawing/2016/5/12/chartex" xmlns:cx7="http://schemas.microsoft.com/office/drawing/2016/5/13/chartex" xmlns:cx8="http://schemas.microsoft.com/office/drawing/2016/5/14/chartex" xmlns:mc="http://schemas.openxmlformats.org/markup-compatibility/2006" xmlns:aink="http://schemas.microsoft.com/office/drawing/2016/ink" xmlns:am3d="http://schemas.microsoft.com/office/drawing/2017/model3d" xmlns:o="urn:schemas-microsoft-com:office:office" xmlns:oel="http://schemas.microsoft.com/office/2019/extlst" xmlns:r="http://schemas.openxmlformats.org/officeDocument/2006/relationships" xmlns:m="http://schemas.openxmlformats.org/officeDocument/2006/math" xmlns:v="urn:schemas-microsoft-com:vml" xmlns:wp14="http://schemas.microsoft.com/office/word/2010/wordprocessingDrawing" xmlns:wp="http://schemas.openxmlformats.org/drawingml/2006/wordprocessingDrawing" xmlns:w10="urn:schemas-microsoft-com:office:word" xmlns:w="http://schemas.openxmlformats.org/wordprocessingml/2006/main" xmlns:w14="http://schemas.microsoft.com/office/word/2010/wordml" xmlns:w15="http://schemas.microsoft.com/office/word/2012/wordml" xmlns:w16cex="http://schemas.microsoft.com/office/word/2018/wordml/cex" xmlns:w16cid="http://schemas.microsoft.com/office/word/2016/wordml/cid" xmlns:w16="http://schemas.microsoft.com/office/word/2018/wordml" xmlns:w16sdtdh="http://schemas.microsoft.com/office/word/2020/wordml/sdtdatahash" xmlns:w16se="http://schemas.microsoft.com/office/word/2015/wordml/symex" xmlns:wpg="http://schemas.microsoft.com/office/word/2010/wordprocessingGroup" xmlns:wpi="http://schemas.microsoft.com/office/word/2010/wordprocessingInk" xmlns:wne="http://schemas.microsoft.com/office/word/2006/wordml" xmlns:wps="http://schemas.microsoft.com/office/word/2010/wordprocessingShape" mc:Ignorable="w14 w15 w16se w16cid w16 w16cex w16sdtdh wp14">
+<w:document xmlns:wpc="http://schemas.microsoft.com/office/word/2010/wordprocessingCanvas" xmlns:cx="http://schemas.microsoft.com/office/drawing/2014/chartex" xmlns:cx1="http://schemas.microsoft.com/office/drawing/2015/9/8/chartex" xmlns:cx2="http://schemas.microsoft.com/office/drawing/2015/10/21/chartex" xmlns:cx3="http://schemas.microsoft.com/office/drawing/2016/5/9/chartex" xmlns:cx4="http://schemas.microsoft.com/office/drawing/2016/5/10/chartex" xmlns:cx5="http://schemas.microsoft.com/office/drawing/2016/5/11/chartex" xmlns:cx6="http://schemas.microsoft.com/office/drawing/2016/5/12/chartex" xmlns:cx7="http://schemas.microsoft.com/office/drawing/2016/5/13/chartex" xmlns:cx8="http://schemas.microsoft.com/office/drawing/2016/5/14/chartex" xmlns:mc="http://schemas.openxmlformats.org/markup-compatibility/2006" xmlns:aink="http://schemas.microsoft.com/office/drawing/2016/ink" xmlns:am3d="http://schemas.microsoft.com/office/drawing/2017/model3d" xmlns:o="urn:schemas-microsoft-com:office:office" xmlns:oel="http://schemas.microsoft.com/office/2019/extlst" xmlns:r="http://schemas.openxmlformats.org/officeDocument/2006/relationships" xmlns:m="http://schemas.openxmlformats.org/officeDocument/2006/math" xmlns:v="urn:schemas-microsoft-com:vml" xmlns:wp14="http://schemas.microsoft.com/office/word/2010/wordprocessingDrawing" xmlns:wp="http://schemas.openxmlformats.org/drawingml/2006/wordprocessingDrawing" xmlns:w10="urn:schemas-microsoft-com:office:word" xmlns:w="http://schemas.openxmlformats.org/wordprocessingml/2006/main" xmlns:w14="http://schemas.microsoft.com/office/word/2010/wordml" xmlns:w15="http://schemas.microsoft.com/office/word/2012/wordml" xmlns:w16cex="http://schemas.microsoft.com/office/word/2018/wordml/cex" xmlns:w16cid="http://schemas.microsoft.com/office/word/2016/wordml/cid" xmlns:w16="http://schemas.microsoft.com/office/word/2018/wordml" xmlns:w16du="http://schemas.microsoft.com/office/word/2023/wordml/word16du" xmlns:w16sdtdh="http://schemas.microsoft.com/office/word/2020/wordml/sdtdatahash" xmlns:w16se="http://schemas.microsoft.com/office/word/2015/wordml/symex" xmlns:wpg="http://schemas.microsoft.com/office/word/2010/wordprocessingGroup" xmlns:wpi="http://schemas.microsoft.com/office/word/2010/wordprocessingInk" xmlns:wne="http://schemas.microsoft.com/office/word/2006/wordml" xmlns:wps="http://schemas.microsoft.com/office/word/2010/wordprocessingShape" mc:Ignorable="w14 w15 w16se w16cid w16 w16cex w16sdtdh wp14">
   <w:body>
     <w:p>
       <w:pPr>
@@ -3165,7 +3165,41 @@
           <w:color w:val="000000"/>
           <w:sz w:val="22"/>
         </w:rPr>
-        <w:t>A gyomor, a nyombél és a többi bélszakasz kp. tág, fala kp. vastag, nyálkahártyája megtartott. A mellékvesék eltérés nélkül. A vesék tokja állományveszteség nélkül levonható</w:t>
+        <w:t xml:space="preserve">A </w:t>
+      </w:r>
+      <w:sdt>
+        <w:sdtPr>
+          <w:rPr>
+            <w:rFonts w:cs="Times New Roman"/>
+            <w:color w:val="000000"/>
+            <w:sz w:val="22"/>
+          </w:rPr>
+          <w:alias w:val="has_ep"/>
+          <w:tag w:val="has_ep"/>
+          <w:id w:val="1582109163"/>
+          <w:placeholder>
+            <w:docPart w:val="4AE4ACE74B124572B3FBC25450580CCF"/>
+          </w:placeholder>
+          <w15:appearance w15:val="tags"/>
+        </w:sdtPr>
+        <w:sdtContent>
+          <w:r>
+            <w:rPr>
+              <w:rFonts w:cs="Times New Roman"/>
+              <w:color w:val="000000"/>
+              <w:sz w:val="22"/>
+            </w:rPr>
+            <w:t xml:space="preserve"> </w:t>
+          </w:r>
+        </w:sdtContent>
+      </w:sdt>
+      <w:r>
+        <w:rPr>
+          <w:rFonts w:cs="Times New Roman"/>
+          <w:color w:val="000000"/>
+          <w:sz w:val="22"/>
+        </w:rPr>
+        <w:t>többi bélszakasz kp. tág, fala kp. vastag, nyálkahártyája megtartott. A mellékvesék eltérés nélkül. A vesék tokja állományveszteség nélkül levonható</w:t>
       </w:r>
       <w:sdt>
         <w:sdtPr>
@@ -4464,7 +4498,7 @@
 </file>
 
 <file path=word/glossary/document.xml><?xml version="1.0" encoding="utf-8"?>
-<w:glossaryDocument xmlns:wpc="http://schemas.microsoft.com/office/word/2010/wordprocessingCanvas" xmlns:cx="http://schemas.microsoft.com/office/drawing/2014/chartex" xmlns:cx1="http://schemas.microsoft.com/office/drawing/2015/9/8/chartex" xmlns:cx2="http://schemas.microsoft.com/office/drawing/2015/10/21/chartex" xmlns:cx3="http://schemas.microsoft.com/office/drawing/2016/5/9/chartex" xmlns:cx4="http://schemas.microsoft.com/office/drawing/2016/5/10/chartex" xmlns:cx5="http://schemas.microsoft.com/office/drawing/2016/5/11/chartex" xmlns:cx6="http://schemas.microsoft.com/office/drawing/2016/5/12/chartex" xmlns:cx7="http://schemas.microsoft.com/office/drawing/2016/5/13/chartex" xmlns:cx8="http://schemas.microsoft.com/office/drawing/2016/5/14/chartex" xmlns:mc="http://schemas.openxmlformats.org/markup-compatibility/2006" xmlns:aink="http://schemas.microsoft.com/office/drawing/2016/ink" xmlns:am3d="http://schemas.microsoft.com/office/drawing/2017/model3d" xmlns:o="urn:schemas-microsoft-com:office:office" xmlns:oel="http://schemas.microsoft.com/office/2019/extlst" xmlns:r="http://schemas.openxmlformats.org/officeDocument/2006/relationships" xmlns:m="http://schemas.openxmlformats.org/officeDocument/2006/math" xmlns:v="urn:schemas-microsoft-com:vml" xmlns:wp14="http://schemas.microsoft.com/office/word/2010/wordprocessingDrawing" xmlns:wp="http://schemas.openxmlformats.org/drawingml/2006/wordprocessingDrawing" xmlns:w10="urn:schemas-microsoft-com:office:word" xmlns:w="http://schemas.openxmlformats.org/wordprocessingml/2006/main" xmlns:w14="http://schemas.microsoft.com/office/word/2010/wordml" xmlns:w15="http://schemas.microsoft.com/office/word/2012/wordml" xmlns:w16cex="http://schemas.microsoft.com/office/word/2018/wordml/cex" xmlns:w16cid="http://schemas.microsoft.com/office/word/2016/wordml/cid" xmlns:w16="http://schemas.microsoft.com/office/word/2018/wordml" xmlns:w16sdtdh="http://schemas.microsoft.com/office/word/2020/wordml/sdtdatahash" xmlns:w16se="http://schemas.microsoft.com/office/word/2015/wordml/symex" xmlns:wpg="http://schemas.microsoft.com/office/word/2010/wordprocessingGroup" xmlns:wpi="http://schemas.microsoft.com/office/word/2010/wordprocessingInk" xmlns:wne="http://schemas.microsoft.com/office/word/2006/wordml" xmlns:wps="http://schemas.microsoft.com/office/word/2010/wordprocessingShape" mc:Ignorable="w14 w15 w16se w16cid w16 w16cex w16sdtdh wp14">
+<w:glossaryDocument xmlns:wpc="http://schemas.microsoft.com/office/word/2010/wordprocessingCanvas" xmlns:cx="http://schemas.microsoft.com/office/drawing/2014/chartex" xmlns:cx1="http://schemas.microsoft.com/office/drawing/2015/9/8/chartex" xmlns:cx2="http://schemas.microsoft.com/office/drawing/2015/10/21/chartex" xmlns:cx3="http://schemas.microsoft.com/office/drawing/2016/5/9/chartex" xmlns:cx4="http://schemas.microsoft.com/office/drawing/2016/5/10/chartex" xmlns:cx5="http://schemas.microsoft.com/office/drawing/2016/5/11/chartex" xmlns:cx6="http://schemas.microsoft.com/office/drawing/2016/5/12/chartex" xmlns:cx7="http://schemas.microsoft.com/office/drawing/2016/5/13/chartex" xmlns:cx8="http://schemas.microsoft.com/office/drawing/2016/5/14/chartex" xmlns:mc="http://schemas.openxmlformats.org/markup-compatibility/2006" xmlns:aink="http://schemas.microsoft.com/office/drawing/2016/ink" xmlns:am3d="http://schemas.microsoft.com/office/drawing/2017/model3d" xmlns:o="urn:schemas-microsoft-com:office:office" xmlns:oel="http://schemas.microsoft.com/office/2019/extlst" xmlns:r="http://schemas.openxmlformats.org/officeDocument/2006/relationships" xmlns:m="http://schemas.openxmlformats.org/officeDocument/2006/math" xmlns:v="urn:schemas-microsoft-com:vml" xmlns:wp14="http://schemas.microsoft.com/office/word/2010/wordprocessingDrawing" xmlns:wp="http://schemas.openxmlformats.org/drawingml/2006/wordprocessingDrawing" xmlns:w10="urn:schemas-microsoft-com:office:word" xmlns:w="http://schemas.openxmlformats.org/wordprocessingml/2006/main" xmlns:w14="http://schemas.microsoft.com/office/word/2010/wordml" xmlns:w15="http://schemas.microsoft.com/office/word/2012/wordml" xmlns:w16cex="http://schemas.microsoft.com/office/word/2018/wordml/cex" xmlns:w16cid="http://schemas.microsoft.com/office/word/2016/wordml/cid" xmlns:w16="http://schemas.microsoft.com/office/word/2018/wordml" xmlns:w16du="http://schemas.microsoft.com/office/word/2023/wordml/word16du" xmlns:w16sdtdh="http://schemas.microsoft.com/office/word/2020/wordml/sdtdatahash" xmlns:w16se="http://schemas.microsoft.com/office/word/2015/wordml/symex" xmlns:wpg="http://schemas.microsoft.com/office/word/2010/wordprocessingGroup" xmlns:wpi="http://schemas.microsoft.com/office/word/2010/wordprocessingInk" xmlns:wne="http://schemas.microsoft.com/office/word/2006/wordml" xmlns:wps="http://schemas.microsoft.com/office/word/2010/wordprocessingShape" mc:Ignorable="w14 w15 w16se w16cid w16 w16cex w16sdtdh wp14">
   <w:docParts>
     <w:docPart>
       <w:docPartPr>
@@ -4925,6 +4959,35 @@
         <w:p>
           <w:pPr>
             <w:pStyle w:val="D3F213096E3549B98DB145949A7BBC44"/>
+          </w:pPr>
+          <w:r>
+            <w:rPr>
+              <w:rStyle w:val="PlaceholderText"/>
+            </w:rPr>
+            <w:t>Szöveg beírásához kattintson vagy koppintson ide.</w:t>
+          </w:r>
+        </w:p>
+      </w:docPartBody>
+    </w:docPart>
+    <w:docPart>
+      <w:docPartPr>
+        <w:name w:val="4AE4ACE74B124572B3FBC25450580CCF"/>
+        <w:category>
+          <w:name w:val="General"/>
+          <w:gallery w:val="placeholder"/>
+        </w:category>
+        <w:types>
+          <w:type w:val="bbPlcHdr"/>
+        </w:types>
+        <w:behaviors>
+          <w:behavior w:val="content"/>
+        </w:behaviors>
+        <w:guid w:val="{9165204F-2C15-45B2-97AA-4CBE55C27EC4}"/>
+      </w:docPartPr>
+      <w:docPartBody>
+        <w:p>
+          <w:pPr>
+            <w:pStyle w:val="4AE4ACE74B124572B3FBC25450580CCF"/>
           </w:pPr>
           <w:r>
             <w:rPr>
@@ -5006,6 +5069,7 @@
     <w:rsidRoot w:val="00211E79"/>
     <w:rsid w:val="000573F6"/>
     <w:rsid w:val="000A7061"/>
+    <w:rsid w:val="000D4827"/>
     <w:rsid w:val="00211E79"/>
     <w:rsid w:val="00233B44"/>
     <w:rsid w:val="0025333C"/>
@@ -5015,6 +5079,7 @@
     <w:rsid w:val="003336D2"/>
     <w:rsid w:val="003B67DA"/>
     <w:rsid w:val="004271AD"/>
+    <w:rsid w:val="00505FD7"/>
     <w:rsid w:val="00514CCE"/>
     <w:rsid w:val="0053745C"/>
     <w:rsid w:val="005544E6"/>
@@ -5496,7 +5561,7 @@
     <w:basedOn w:val="DefaultParagraphFont"/>
     <w:uiPriority w:val="99"/>
     <w:semiHidden/>
-    <w:rsid w:val="00263DDC"/>
+    <w:rsid w:val="000D4827"/>
     <w:rPr>
       <w:color w:val="808080"/>
     </w:rPr>
@@ -5616,6 +5681,10 @@
     <w:rPr>
       <w:lang w:val="hu-HU" w:eastAsia="hu-HU"/>
     </w:rPr>
+  </w:style>
+  <w:style w:type="paragraph" w:customStyle="1" w:styleId="4AE4ACE74B124572B3FBC25450580CCF">
+    <w:name w:val="4AE4ACE74B124572B3FBC25450580CCF"/>
+    <w:rsid w:val="000D4827"/>
   </w:style>
 </w:styles>
 </file>

</xml_diff>